<commit_message>
Modifying input and code snippet
</commit_message>
<xml_diff>
--- a/Paragraphs/Apply-paragraph-formatting/.NET-Standard/Apply-paragraph-formatting/Input.docx
+++ b/Paragraphs/Apply-paragraph-formatting/.NET-Standard/Apply-paragraph-formatting/Input.docx
@@ -1,6 +1,6 @@
 
 <file path=word/document.xml><?xml version="1.0" encoding="utf-8"?>
-<w:document xmlns:wpc="http://schemas.microsoft.com/office/word/2010/wordprocessingCanvas" xmlns:cx="http://schemas.microsoft.com/office/drawing/2014/chartex" xmlns:cx1="http://schemas.microsoft.com/office/drawing/2015/9/8/chartex" xmlns:cx2="http://schemas.microsoft.com/office/drawing/2015/10/21/chartex" xmlns:cx3="http://schemas.microsoft.com/office/drawing/2016/5/9/chartex" xmlns:cx4="http://schemas.microsoft.com/office/drawing/2016/5/10/chartex" xmlns:cx5="http://schemas.microsoft.com/office/drawing/2016/5/11/chartex" xmlns:cx6="http://schemas.microsoft.com/office/drawing/2016/5/12/chartex" xmlns:cx7="http://schemas.microsoft.com/office/drawing/2016/5/13/chartex" xmlns:cx8="http://schemas.microsoft.com/office/drawing/2016/5/14/chartex" xmlns:mc="http://schemas.openxmlformats.org/markup-compatibility/2006" xmlns:aink="http://schemas.microsoft.com/office/drawing/2016/ink" xmlns:am3d="http://schemas.microsoft.com/office/drawing/2017/model3d" xmlns:o="urn:schemas-microsoft-com:office:office" xmlns:r="http://schemas.openxmlformats.org/officeDocument/2006/relationships" xmlns:m="http://schemas.openxmlformats.org/officeDocument/2006/math" xmlns:v="urn:schemas-microsoft-com:vml" xmlns:wp14="http://schemas.microsoft.com/office/word/2010/wordprocessingDrawing" xmlns:wp="http://schemas.openxmlformats.org/drawingml/2006/wordprocessingDrawing" xmlns:w10="urn:schemas-microsoft-com:office:word" xmlns:w="http://schemas.openxmlformats.org/wordprocessingml/2006/main" xmlns:w14="http://schemas.microsoft.com/office/word/2010/wordml" xmlns:w15="http://schemas.microsoft.com/office/word/2012/wordml" xmlns:w16cex="http://schemas.microsoft.com/office/word/2018/wordml/cex" xmlns:w16cid="http://schemas.microsoft.com/office/word/2016/wordml/cid" xmlns:w16="http://schemas.microsoft.com/office/word/2018/wordml" xmlns:w16sdtdh="http://schemas.microsoft.com/office/word/2020/wordml/sdtdatahash" xmlns:w16se="http://schemas.microsoft.com/office/word/2015/wordml/symex" xmlns:wpg="http://schemas.microsoft.com/office/word/2010/wordprocessingGroup" xmlns:wpi="http://schemas.microsoft.com/office/word/2010/wordprocessingInk" xmlns:wne="http://schemas.microsoft.com/office/word/2006/wordml" xmlns:wps="http://schemas.microsoft.com/office/word/2010/wordprocessingShape" mc:Ignorable="w14 w15 w16se w16cid w16 w16cex w16sdtdh wp14">
+<w:document xmlns:wpc="http://schemas.microsoft.com/office/word/2010/wordprocessingCanvas" xmlns:cx="http://schemas.microsoft.com/office/drawing/2014/chartex" xmlns:cx1="http://schemas.microsoft.com/office/drawing/2015/9/8/chartex" xmlns:cx2="http://schemas.microsoft.com/office/drawing/2015/10/21/chartex" xmlns:cx3="http://schemas.microsoft.com/office/drawing/2016/5/9/chartex" xmlns:cx4="http://schemas.microsoft.com/office/drawing/2016/5/10/chartex" xmlns:cx5="http://schemas.microsoft.com/office/drawing/2016/5/11/chartex" xmlns:cx6="http://schemas.microsoft.com/office/drawing/2016/5/12/chartex" xmlns:cx7="http://schemas.microsoft.com/office/drawing/2016/5/13/chartex" xmlns:cx8="http://schemas.microsoft.com/office/drawing/2016/5/14/chartex" xmlns:mc="http://schemas.openxmlformats.org/markup-compatibility/2006" xmlns:aink="http://schemas.microsoft.com/office/drawing/2016/ink" xmlns:am3d="http://schemas.microsoft.com/office/drawing/2017/model3d" xmlns:o="urn:schemas-microsoft-com:office:office" xmlns:oel="http://schemas.microsoft.com/office/2019/extlst" xmlns:r="http://schemas.openxmlformats.org/officeDocument/2006/relationships" xmlns:m="http://schemas.openxmlformats.org/officeDocument/2006/math" xmlns:v="urn:schemas-microsoft-com:vml" xmlns:wp14="http://schemas.microsoft.com/office/word/2010/wordprocessingDrawing" xmlns:wp="http://schemas.openxmlformats.org/drawingml/2006/wordprocessingDrawing" xmlns:w10="urn:schemas-microsoft-com:office:word" xmlns:w="http://schemas.openxmlformats.org/wordprocessingml/2006/main" xmlns:w14="http://schemas.microsoft.com/office/word/2010/wordml" xmlns:w15="http://schemas.microsoft.com/office/word/2012/wordml" xmlns:w16cex="http://schemas.microsoft.com/office/word/2018/wordml/cex" xmlns:w16cid="http://schemas.microsoft.com/office/word/2016/wordml/cid" xmlns:w16="http://schemas.microsoft.com/office/word/2018/wordml" xmlns:w16sdtdh="http://schemas.microsoft.com/office/word/2020/wordml/sdtdatahash" xmlns:w16se="http://schemas.microsoft.com/office/word/2015/wordml/symex" xmlns:wpg="http://schemas.microsoft.com/office/word/2010/wordprocessingGroup" xmlns:wpi="http://schemas.microsoft.com/office/word/2010/wordprocessingInk" xmlns:wne="http://schemas.microsoft.com/office/word/2006/wordml" xmlns:wps="http://schemas.microsoft.com/office/word/2010/wordprocessingShape" mc:Ignorable="w14 w15 w16se w16cid w16 w16cex w16sdtdh wp14">
   <w:body>
     <w:p>
       <w:pPr>
@@ -85,15 +85,7 @@
         <w:spacing w:after="120"/>
       </w:pPr>
       <w:r>
-        <w:t xml:space="preserve">While most adore their fluffy fur and round heads, which help give them their cuddly bear quality, others are fascinated by the many mysteries of the giant panda. Did you know that the giant panda may </w:t>
-      </w:r>
-      <w:proofErr w:type="gramStart"/>
-      <w:r>
-        <w:t>actually be</w:t>
-      </w:r>
-      <w:proofErr w:type="gramEnd"/>
-      <w:r>
-        <w:t xml:space="preserve"> a raccoon, they have an opposable pseudo thumb, and that they’re technically a carnivore even though their diet is primarily vegetarian? These things and more have baffled scientists and naturalists for hundreds of years. </w:t>
+        <w:t xml:space="preserve">While most adore their fluffy fur and round heads, which help give them their cuddly bear quality, others are fascinated by the many mysteries of the giant panda. Did you know that the giant panda may actually be a raccoon, they have an opposable pseudo thumb, and that they’re technically a carnivore even though their diet is primarily vegetarian? These things and more have baffled scientists and naturalists for hundreds of years. </w:t>
       </w:r>
     </w:p>
     <w:p>
@@ -109,31 +101,14 @@
         <w:spacing w:after="120"/>
       </w:pPr>
       <w:r>
-        <w:t xml:space="preserve">A characteristic of the giant panda that has mystified scientists is their movable, elongated wrist bone that acts like an opposable thumb. This human-like quality that helps give them even more of a cuddly-bear appearance enables the giant panda to pick up objects and even eat sitting up. </w:t>
-      </w:r>
-    </w:p>
-    <w:p>
-      <w:pPr>
-        <w:spacing w:after="120"/>
-      </w:pPr>
-      <w:r>
-        <w:rPr>
-          <w:b/>
-          <w:bCs/>
-        </w:rPr>
-        <w:t>Quick Fact</w:t>
-      </w:r>
-      <w:r>
-        <w:t xml:space="preserve"> Giant pandas have five clawed toes and one pseudo thumb.</w:t>
-      </w:r>
-    </w:p>
-    <w:p>
-      <w:pPr>
-        <w:spacing w:after="120"/>
-      </w:pPr>
+        <w:t>A characteristic of the giant panda that has mystified scientists is their movable, elongated wrist bone that acts like an opposable thumb. This human-like quality that helps give them even more of a cuddly-bear appearance enables the giant panda to pick up objects and even eat sitting up.</w:t>
+      </w:r>
+      <w:r>
+        <w:t xml:space="preserve"> Giant pandas have five clawed toes and one pseudo thumb. Their pseudo thumb, along with pads of skin, help the giant panda strip the more nutritious small bamboo shoots and leaves while holding the stalk in their mouth. As the season changes, the giant panda prefers different </w:t>
+      </w:r>
       <w:r>
         <w:lastRenderedPageBreak/>
-        <w:t>Their pseudo thumb, along with pads of skin, help the giant panda strip the more nutritious small bamboo shoots and leaves while holding the stalk in their mouth.</w:t>
+        <w:t>species and parts of bamboo. Researchers have recently discovered that the gene responsible for tasting savory or umami flavors, such as meat, is inactive in giant pandas.</w:t>
       </w:r>
     </w:p>
     <w:p>
@@ -402,55 +377,7 @@
     </w:p>
     <w:p>
       <w:r>
-        <w:t xml:space="preserve">While the body of a giant panda looks like that of a bear and the dark circles around its eyes resemble those of a red panda or raccoon, its pupils have vertical slits like the eyes of a cat. Because of their unusual eyes, a popular Chinese name for panda is ‘big bear cat’ </w:t>
-      </w:r>
-      <w:proofErr w:type="spellStart"/>
-      <w:r>
-        <w:t>or大‍熊‍貓</w:t>
-      </w:r>
-      <w:proofErr w:type="spellEnd"/>
-      <w:r>
-        <w:t xml:space="preserve"> /</w:t>
-      </w:r>
-      <w:proofErr w:type="spellStart"/>
-      <w:r>
-        <w:t>dà</w:t>
-      </w:r>
-      <w:proofErr w:type="spellEnd"/>
-      <w:r>
-        <w:t xml:space="preserve"> </w:t>
-      </w:r>
-      <w:proofErr w:type="spellStart"/>
-      <w:r>
-        <w:t>xióng</w:t>
-      </w:r>
-      <w:proofErr w:type="spellEnd"/>
-      <w:r>
-        <w:t xml:space="preserve"> </w:t>
-      </w:r>
-      <w:proofErr w:type="spellStart"/>
-      <w:r>
-        <w:t>māo</w:t>
-      </w:r>
-      <w:proofErr w:type="spellEnd"/>
-      <w:r>
-        <w:t>, pronounced as dah-</w:t>
-      </w:r>
-      <w:proofErr w:type="spellStart"/>
-      <w:r>
-        <w:t>sshyong</w:t>
-      </w:r>
-      <w:proofErr w:type="spellEnd"/>
-      <w:r>
-        <w:t>-</w:t>
-      </w:r>
-      <w:proofErr w:type="spellStart"/>
-      <w:r>
-        <w:t>maow</w:t>
-      </w:r>
-      <w:proofErr w:type="spellEnd"/>
-      <w:r>
-        <w:t>.</w:t>
+        <w:t>While the body of a giant panda looks like that of a bear and the dark circles around its eyes resemble those of a red panda or raccoon, its pupils have vertical slits like the eyes of a cat. Because of their unusual eyes, a popular Chinese name for panda is ‘big bear cat’ or大‍熊‍貓 /dà xióng māo, pronounced as dah-sshyong-maow.</w:t>
       </w:r>
     </w:p>
     <w:p>
@@ -583,15 +510,7 @@
         <w:ind w:left="576"/>
       </w:pPr>
       <w:r>
-        <w:t xml:space="preserve">The </w:t>
-      </w:r>
-      <w:proofErr w:type="spellStart"/>
-      <w:r>
-        <w:t>Qinling</w:t>
-      </w:r>
-      <w:proofErr w:type="spellEnd"/>
-      <w:r>
-        <w:t xml:space="preserve"> panda, another giant panda species with a dark brown and light brown coat, lives only in the mountains of Shaanxi. </w:t>
+        <w:t xml:space="preserve">The Qinling panda, another giant panda species with a dark brown and light brown coat, lives only in the mountains of Shaanxi. </w:t>
       </w:r>
     </w:p>
     <w:p>
@@ -636,7 +555,7 @@
 </file>
 
 <file path=word/endnotes.xml><?xml version="1.0" encoding="utf-8"?>
-<w:endnotes xmlns:wpc="http://schemas.microsoft.com/office/word/2010/wordprocessingCanvas" xmlns:cx="http://schemas.microsoft.com/office/drawing/2014/chartex" xmlns:cx1="http://schemas.microsoft.com/office/drawing/2015/9/8/chartex" xmlns:cx2="http://schemas.microsoft.com/office/drawing/2015/10/21/chartex" xmlns:cx3="http://schemas.microsoft.com/office/drawing/2016/5/9/chartex" xmlns:cx4="http://schemas.microsoft.com/office/drawing/2016/5/10/chartex" xmlns:cx5="http://schemas.microsoft.com/office/drawing/2016/5/11/chartex" xmlns:cx6="http://schemas.microsoft.com/office/drawing/2016/5/12/chartex" xmlns:cx7="http://schemas.microsoft.com/office/drawing/2016/5/13/chartex" xmlns:cx8="http://schemas.microsoft.com/office/drawing/2016/5/14/chartex" xmlns:mc="http://schemas.openxmlformats.org/markup-compatibility/2006" xmlns:aink="http://schemas.microsoft.com/office/drawing/2016/ink" xmlns:am3d="http://schemas.microsoft.com/office/drawing/2017/model3d" xmlns:o="urn:schemas-microsoft-com:office:office" xmlns:r="http://schemas.openxmlformats.org/officeDocument/2006/relationships" xmlns:m="http://schemas.openxmlformats.org/officeDocument/2006/math" xmlns:v="urn:schemas-microsoft-com:vml" xmlns:wp14="http://schemas.microsoft.com/office/word/2010/wordprocessingDrawing" xmlns:wp="http://schemas.openxmlformats.org/drawingml/2006/wordprocessingDrawing" xmlns:w10="urn:schemas-microsoft-com:office:word" xmlns:w="http://schemas.openxmlformats.org/wordprocessingml/2006/main" xmlns:w14="http://schemas.microsoft.com/office/word/2010/wordml" xmlns:w15="http://schemas.microsoft.com/office/word/2012/wordml" xmlns:w16cex="http://schemas.microsoft.com/office/word/2018/wordml/cex" xmlns:w16cid="http://schemas.microsoft.com/office/word/2016/wordml/cid" xmlns:w16="http://schemas.microsoft.com/office/word/2018/wordml" xmlns:w16sdtdh="http://schemas.microsoft.com/office/word/2020/wordml/sdtdatahash" xmlns:w16se="http://schemas.microsoft.com/office/word/2015/wordml/symex" xmlns:wpg="http://schemas.microsoft.com/office/word/2010/wordprocessingGroup" xmlns:wpi="http://schemas.microsoft.com/office/word/2010/wordprocessingInk" xmlns:wne="http://schemas.microsoft.com/office/word/2006/wordml" xmlns:wps="http://schemas.microsoft.com/office/word/2010/wordprocessingShape" mc:Ignorable="w14 w15 w16se w16cid w16 w16cex w16sdtdh wp14">
+<w:endnotes xmlns:wpc="http://schemas.microsoft.com/office/word/2010/wordprocessingCanvas" xmlns:cx="http://schemas.microsoft.com/office/drawing/2014/chartex" xmlns:cx1="http://schemas.microsoft.com/office/drawing/2015/9/8/chartex" xmlns:cx2="http://schemas.microsoft.com/office/drawing/2015/10/21/chartex" xmlns:cx3="http://schemas.microsoft.com/office/drawing/2016/5/9/chartex" xmlns:cx4="http://schemas.microsoft.com/office/drawing/2016/5/10/chartex" xmlns:cx5="http://schemas.microsoft.com/office/drawing/2016/5/11/chartex" xmlns:cx6="http://schemas.microsoft.com/office/drawing/2016/5/12/chartex" xmlns:cx7="http://schemas.microsoft.com/office/drawing/2016/5/13/chartex" xmlns:cx8="http://schemas.microsoft.com/office/drawing/2016/5/14/chartex" xmlns:mc="http://schemas.openxmlformats.org/markup-compatibility/2006" xmlns:aink="http://schemas.microsoft.com/office/drawing/2016/ink" xmlns:am3d="http://schemas.microsoft.com/office/drawing/2017/model3d" xmlns:o="urn:schemas-microsoft-com:office:office" xmlns:oel="http://schemas.microsoft.com/office/2019/extlst" xmlns:r="http://schemas.openxmlformats.org/officeDocument/2006/relationships" xmlns:m="http://schemas.openxmlformats.org/officeDocument/2006/math" xmlns:v="urn:schemas-microsoft-com:vml" xmlns:wp14="http://schemas.microsoft.com/office/word/2010/wordprocessingDrawing" xmlns:wp="http://schemas.openxmlformats.org/drawingml/2006/wordprocessingDrawing" xmlns:w10="urn:schemas-microsoft-com:office:word" xmlns:w="http://schemas.openxmlformats.org/wordprocessingml/2006/main" xmlns:w14="http://schemas.microsoft.com/office/word/2010/wordml" xmlns:w15="http://schemas.microsoft.com/office/word/2012/wordml" xmlns:w16cex="http://schemas.microsoft.com/office/word/2018/wordml/cex" xmlns:w16cid="http://schemas.microsoft.com/office/word/2016/wordml/cid" xmlns:w16="http://schemas.microsoft.com/office/word/2018/wordml" xmlns:w16sdtdh="http://schemas.microsoft.com/office/word/2020/wordml/sdtdatahash" xmlns:w16se="http://schemas.microsoft.com/office/word/2015/wordml/symex" xmlns:wpg="http://schemas.microsoft.com/office/word/2010/wordprocessingGroup" xmlns:wpi="http://schemas.microsoft.com/office/word/2010/wordprocessingInk" xmlns:wne="http://schemas.microsoft.com/office/word/2006/wordml" xmlns:wps="http://schemas.microsoft.com/office/word/2010/wordprocessingShape" mc:Ignorable="w14 w15 w16se w16cid w16 w16cex w16sdtdh wp14">
   <w:endnote w:type="separator" w:id="-1">
     <w:p>
       <w:pPr>
@@ -661,7 +580,7 @@
 </file>
 
 <file path=word/footer1.xml><?xml version="1.0" encoding="utf-8"?>
-<w:ftr xmlns:wpc="http://schemas.microsoft.com/office/word/2010/wordprocessingCanvas" xmlns:cx="http://schemas.microsoft.com/office/drawing/2014/chartex" xmlns:cx1="http://schemas.microsoft.com/office/drawing/2015/9/8/chartex" xmlns:cx2="http://schemas.microsoft.com/office/drawing/2015/10/21/chartex" xmlns:cx3="http://schemas.microsoft.com/office/drawing/2016/5/9/chartex" xmlns:cx4="http://schemas.microsoft.com/office/drawing/2016/5/10/chartex" xmlns:cx5="http://schemas.microsoft.com/office/drawing/2016/5/11/chartex" xmlns:cx6="http://schemas.microsoft.com/office/drawing/2016/5/12/chartex" xmlns:cx7="http://schemas.microsoft.com/office/drawing/2016/5/13/chartex" xmlns:cx8="http://schemas.microsoft.com/office/drawing/2016/5/14/chartex" xmlns:mc="http://schemas.openxmlformats.org/markup-compatibility/2006" xmlns:aink="http://schemas.microsoft.com/office/drawing/2016/ink" xmlns:am3d="http://schemas.microsoft.com/office/drawing/2017/model3d" xmlns:o="urn:schemas-microsoft-com:office:office" xmlns:r="http://schemas.openxmlformats.org/officeDocument/2006/relationships" xmlns:m="http://schemas.openxmlformats.org/officeDocument/2006/math" xmlns:v="urn:schemas-microsoft-com:vml" xmlns:wp14="http://schemas.microsoft.com/office/word/2010/wordprocessingDrawing" xmlns:wp="http://schemas.openxmlformats.org/drawingml/2006/wordprocessingDrawing" xmlns:w10="urn:schemas-microsoft-com:office:word" xmlns:w="http://schemas.openxmlformats.org/wordprocessingml/2006/main" xmlns:w14="http://schemas.microsoft.com/office/word/2010/wordml" xmlns:w15="http://schemas.microsoft.com/office/word/2012/wordml" xmlns:w16cex="http://schemas.microsoft.com/office/word/2018/wordml/cex" xmlns:w16cid="http://schemas.microsoft.com/office/word/2016/wordml/cid" xmlns:w16="http://schemas.microsoft.com/office/word/2018/wordml" xmlns:w16sdtdh="http://schemas.microsoft.com/office/word/2020/wordml/sdtdatahash" xmlns:w16se="http://schemas.microsoft.com/office/word/2015/wordml/symex" xmlns:wpg="http://schemas.microsoft.com/office/word/2010/wordprocessingGroup" xmlns:wpi="http://schemas.microsoft.com/office/word/2010/wordprocessingInk" xmlns:wne="http://schemas.microsoft.com/office/word/2006/wordml" xmlns:wps="http://schemas.microsoft.com/office/word/2010/wordprocessingShape" mc:Ignorable="w14 w15 w16se w16cid w16 w16cex w16sdtdh wp14">
+<w:ftr xmlns:wpc="http://schemas.microsoft.com/office/word/2010/wordprocessingCanvas" xmlns:cx="http://schemas.microsoft.com/office/drawing/2014/chartex" xmlns:cx1="http://schemas.microsoft.com/office/drawing/2015/9/8/chartex" xmlns:cx2="http://schemas.microsoft.com/office/drawing/2015/10/21/chartex" xmlns:cx3="http://schemas.microsoft.com/office/drawing/2016/5/9/chartex" xmlns:cx4="http://schemas.microsoft.com/office/drawing/2016/5/10/chartex" xmlns:cx5="http://schemas.microsoft.com/office/drawing/2016/5/11/chartex" xmlns:cx6="http://schemas.microsoft.com/office/drawing/2016/5/12/chartex" xmlns:cx7="http://schemas.microsoft.com/office/drawing/2016/5/13/chartex" xmlns:cx8="http://schemas.microsoft.com/office/drawing/2016/5/14/chartex" xmlns:mc="http://schemas.openxmlformats.org/markup-compatibility/2006" xmlns:aink="http://schemas.microsoft.com/office/drawing/2016/ink" xmlns:am3d="http://schemas.microsoft.com/office/drawing/2017/model3d" xmlns:o="urn:schemas-microsoft-com:office:office" xmlns:oel="http://schemas.microsoft.com/office/2019/extlst" xmlns:r="http://schemas.openxmlformats.org/officeDocument/2006/relationships" xmlns:m="http://schemas.openxmlformats.org/officeDocument/2006/math" xmlns:v="urn:schemas-microsoft-com:vml" xmlns:wp14="http://schemas.microsoft.com/office/word/2010/wordprocessingDrawing" xmlns:wp="http://schemas.openxmlformats.org/drawingml/2006/wordprocessingDrawing" xmlns:w10="urn:schemas-microsoft-com:office:word" xmlns:w="http://schemas.openxmlformats.org/wordprocessingml/2006/main" xmlns:w14="http://schemas.microsoft.com/office/word/2010/wordml" xmlns:w15="http://schemas.microsoft.com/office/word/2012/wordml" xmlns:w16cex="http://schemas.microsoft.com/office/word/2018/wordml/cex" xmlns:w16cid="http://schemas.microsoft.com/office/word/2016/wordml/cid" xmlns:w16="http://schemas.microsoft.com/office/word/2018/wordml" xmlns:w16sdtdh="http://schemas.microsoft.com/office/word/2020/wordml/sdtdatahash" xmlns:w16se="http://schemas.microsoft.com/office/word/2015/wordml/symex" xmlns:wpg="http://schemas.microsoft.com/office/word/2010/wordprocessingGroup" xmlns:wpi="http://schemas.microsoft.com/office/word/2010/wordprocessingInk" xmlns:wne="http://schemas.microsoft.com/office/word/2006/wordml" xmlns:wps="http://schemas.microsoft.com/office/word/2010/wordprocessingShape" mc:Ignorable="w14 w15 w16se w16cid w16 w16cex w16sdtdh wp14">
   <w:p>
     <w:pPr>
       <w:pStyle w:val="Footer"/>
@@ -671,7 +590,7 @@
 </file>
 
 <file path=word/footer2.xml><?xml version="1.0" encoding="utf-8"?>
-<w:ftr xmlns:wpc="http://schemas.microsoft.com/office/word/2010/wordprocessingCanvas" xmlns:cx="http://schemas.microsoft.com/office/drawing/2014/chartex" xmlns:cx1="http://schemas.microsoft.com/office/drawing/2015/9/8/chartex" xmlns:cx2="http://schemas.microsoft.com/office/drawing/2015/10/21/chartex" xmlns:cx3="http://schemas.microsoft.com/office/drawing/2016/5/9/chartex" xmlns:cx4="http://schemas.microsoft.com/office/drawing/2016/5/10/chartex" xmlns:cx5="http://schemas.microsoft.com/office/drawing/2016/5/11/chartex" xmlns:cx6="http://schemas.microsoft.com/office/drawing/2016/5/12/chartex" xmlns:cx7="http://schemas.microsoft.com/office/drawing/2016/5/13/chartex" xmlns:cx8="http://schemas.microsoft.com/office/drawing/2016/5/14/chartex" xmlns:mc="http://schemas.openxmlformats.org/markup-compatibility/2006" xmlns:aink="http://schemas.microsoft.com/office/drawing/2016/ink" xmlns:am3d="http://schemas.microsoft.com/office/drawing/2017/model3d" xmlns:o="urn:schemas-microsoft-com:office:office" xmlns:r="http://schemas.openxmlformats.org/officeDocument/2006/relationships" xmlns:m="http://schemas.openxmlformats.org/officeDocument/2006/math" xmlns:v="urn:schemas-microsoft-com:vml" xmlns:wp14="http://schemas.microsoft.com/office/word/2010/wordprocessingDrawing" xmlns:wp="http://schemas.openxmlformats.org/drawingml/2006/wordprocessingDrawing" xmlns:w10="urn:schemas-microsoft-com:office:word" xmlns:w="http://schemas.openxmlformats.org/wordprocessingml/2006/main" xmlns:w14="http://schemas.microsoft.com/office/word/2010/wordml" xmlns:w15="http://schemas.microsoft.com/office/word/2012/wordml" xmlns:w16cex="http://schemas.microsoft.com/office/word/2018/wordml/cex" xmlns:w16cid="http://schemas.microsoft.com/office/word/2016/wordml/cid" xmlns:w16="http://schemas.microsoft.com/office/word/2018/wordml" xmlns:w16sdtdh="http://schemas.microsoft.com/office/word/2020/wordml/sdtdatahash" xmlns:w16se="http://schemas.microsoft.com/office/word/2015/wordml/symex" xmlns:wpg="http://schemas.microsoft.com/office/word/2010/wordprocessingGroup" xmlns:wpi="http://schemas.microsoft.com/office/word/2010/wordprocessingInk" xmlns:wne="http://schemas.microsoft.com/office/word/2006/wordml" xmlns:wps="http://schemas.microsoft.com/office/word/2010/wordprocessingShape" mc:Ignorable="w14 w15 w16se w16cid w16 w16cex w16sdtdh wp14">
+<w:ftr xmlns:wpc="http://schemas.microsoft.com/office/word/2010/wordprocessingCanvas" xmlns:cx="http://schemas.microsoft.com/office/drawing/2014/chartex" xmlns:cx1="http://schemas.microsoft.com/office/drawing/2015/9/8/chartex" xmlns:cx2="http://schemas.microsoft.com/office/drawing/2015/10/21/chartex" xmlns:cx3="http://schemas.microsoft.com/office/drawing/2016/5/9/chartex" xmlns:cx4="http://schemas.microsoft.com/office/drawing/2016/5/10/chartex" xmlns:cx5="http://schemas.microsoft.com/office/drawing/2016/5/11/chartex" xmlns:cx6="http://schemas.microsoft.com/office/drawing/2016/5/12/chartex" xmlns:cx7="http://schemas.microsoft.com/office/drawing/2016/5/13/chartex" xmlns:cx8="http://schemas.microsoft.com/office/drawing/2016/5/14/chartex" xmlns:mc="http://schemas.openxmlformats.org/markup-compatibility/2006" xmlns:aink="http://schemas.microsoft.com/office/drawing/2016/ink" xmlns:am3d="http://schemas.microsoft.com/office/drawing/2017/model3d" xmlns:o="urn:schemas-microsoft-com:office:office" xmlns:oel="http://schemas.microsoft.com/office/2019/extlst" xmlns:r="http://schemas.openxmlformats.org/officeDocument/2006/relationships" xmlns:m="http://schemas.openxmlformats.org/officeDocument/2006/math" xmlns:v="urn:schemas-microsoft-com:vml" xmlns:wp14="http://schemas.microsoft.com/office/word/2010/wordprocessingDrawing" xmlns:wp="http://schemas.openxmlformats.org/drawingml/2006/wordprocessingDrawing" xmlns:w10="urn:schemas-microsoft-com:office:word" xmlns:w="http://schemas.openxmlformats.org/wordprocessingml/2006/main" xmlns:w14="http://schemas.microsoft.com/office/word/2010/wordml" xmlns:w15="http://schemas.microsoft.com/office/word/2012/wordml" xmlns:w16cex="http://schemas.microsoft.com/office/word/2018/wordml/cex" xmlns:w16cid="http://schemas.microsoft.com/office/word/2016/wordml/cid" xmlns:w16="http://schemas.microsoft.com/office/word/2018/wordml" xmlns:w16sdtdh="http://schemas.microsoft.com/office/word/2020/wordml/sdtdatahash" xmlns:w16se="http://schemas.microsoft.com/office/word/2015/wordml/symex" xmlns:wpg="http://schemas.microsoft.com/office/word/2010/wordprocessingGroup" xmlns:wpi="http://schemas.microsoft.com/office/word/2010/wordprocessingInk" xmlns:wne="http://schemas.microsoft.com/office/word/2006/wordml" xmlns:wps="http://schemas.microsoft.com/office/word/2010/wordprocessingShape" mc:Ignorable="w14 w15 w16se w16cid w16 w16cex w16sdtdh wp14">
   <w:p>
     <w:pPr>
       <w:pStyle w:val="Footer"/>
@@ -681,7 +600,7 @@
 </file>
 
 <file path=word/footer3.xml><?xml version="1.0" encoding="utf-8"?>
-<w:ftr xmlns:wpc="http://schemas.microsoft.com/office/word/2010/wordprocessingCanvas" xmlns:cx="http://schemas.microsoft.com/office/drawing/2014/chartex" xmlns:cx1="http://schemas.microsoft.com/office/drawing/2015/9/8/chartex" xmlns:cx2="http://schemas.microsoft.com/office/drawing/2015/10/21/chartex" xmlns:cx3="http://schemas.microsoft.com/office/drawing/2016/5/9/chartex" xmlns:cx4="http://schemas.microsoft.com/office/drawing/2016/5/10/chartex" xmlns:cx5="http://schemas.microsoft.com/office/drawing/2016/5/11/chartex" xmlns:cx6="http://schemas.microsoft.com/office/drawing/2016/5/12/chartex" xmlns:cx7="http://schemas.microsoft.com/office/drawing/2016/5/13/chartex" xmlns:cx8="http://schemas.microsoft.com/office/drawing/2016/5/14/chartex" xmlns:mc="http://schemas.openxmlformats.org/markup-compatibility/2006" xmlns:aink="http://schemas.microsoft.com/office/drawing/2016/ink" xmlns:am3d="http://schemas.microsoft.com/office/drawing/2017/model3d" xmlns:o="urn:schemas-microsoft-com:office:office" xmlns:r="http://schemas.openxmlformats.org/officeDocument/2006/relationships" xmlns:m="http://schemas.openxmlformats.org/officeDocument/2006/math" xmlns:v="urn:schemas-microsoft-com:vml" xmlns:wp14="http://schemas.microsoft.com/office/word/2010/wordprocessingDrawing" xmlns:wp="http://schemas.openxmlformats.org/drawingml/2006/wordprocessingDrawing" xmlns:w10="urn:schemas-microsoft-com:office:word" xmlns:w="http://schemas.openxmlformats.org/wordprocessingml/2006/main" xmlns:w14="http://schemas.microsoft.com/office/word/2010/wordml" xmlns:w15="http://schemas.microsoft.com/office/word/2012/wordml" xmlns:w16cex="http://schemas.microsoft.com/office/word/2018/wordml/cex" xmlns:w16cid="http://schemas.microsoft.com/office/word/2016/wordml/cid" xmlns:w16="http://schemas.microsoft.com/office/word/2018/wordml" xmlns:w16sdtdh="http://schemas.microsoft.com/office/word/2020/wordml/sdtdatahash" xmlns:w16se="http://schemas.microsoft.com/office/word/2015/wordml/symex" xmlns:wpg="http://schemas.microsoft.com/office/word/2010/wordprocessingGroup" xmlns:wpi="http://schemas.microsoft.com/office/word/2010/wordprocessingInk" xmlns:wne="http://schemas.microsoft.com/office/word/2006/wordml" xmlns:wps="http://schemas.microsoft.com/office/word/2010/wordprocessingShape" mc:Ignorable="w14 w15 w16se w16cid w16 w16cex w16sdtdh wp14">
+<w:ftr xmlns:wpc="http://schemas.microsoft.com/office/word/2010/wordprocessingCanvas" xmlns:cx="http://schemas.microsoft.com/office/drawing/2014/chartex" xmlns:cx1="http://schemas.microsoft.com/office/drawing/2015/9/8/chartex" xmlns:cx2="http://schemas.microsoft.com/office/drawing/2015/10/21/chartex" xmlns:cx3="http://schemas.microsoft.com/office/drawing/2016/5/9/chartex" xmlns:cx4="http://schemas.microsoft.com/office/drawing/2016/5/10/chartex" xmlns:cx5="http://schemas.microsoft.com/office/drawing/2016/5/11/chartex" xmlns:cx6="http://schemas.microsoft.com/office/drawing/2016/5/12/chartex" xmlns:cx7="http://schemas.microsoft.com/office/drawing/2016/5/13/chartex" xmlns:cx8="http://schemas.microsoft.com/office/drawing/2016/5/14/chartex" xmlns:mc="http://schemas.openxmlformats.org/markup-compatibility/2006" xmlns:aink="http://schemas.microsoft.com/office/drawing/2016/ink" xmlns:am3d="http://schemas.microsoft.com/office/drawing/2017/model3d" xmlns:o="urn:schemas-microsoft-com:office:office" xmlns:oel="http://schemas.microsoft.com/office/2019/extlst" xmlns:r="http://schemas.openxmlformats.org/officeDocument/2006/relationships" xmlns:m="http://schemas.openxmlformats.org/officeDocument/2006/math" xmlns:v="urn:schemas-microsoft-com:vml" xmlns:wp14="http://schemas.microsoft.com/office/word/2010/wordprocessingDrawing" xmlns:wp="http://schemas.openxmlformats.org/drawingml/2006/wordprocessingDrawing" xmlns:w10="urn:schemas-microsoft-com:office:word" xmlns:w="http://schemas.openxmlformats.org/wordprocessingml/2006/main" xmlns:w14="http://schemas.microsoft.com/office/word/2010/wordml" xmlns:w15="http://schemas.microsoft.com/office/word/2012/wordml" xmlns:w16cex="http://schemas.microsoft.com/office/word/2018/wordml/cex" xmlns:w16cid="http://schemas.microsoft.com/office/word/2016/wordml/cid" xmlns:w16="http://schemas.microsoft.com/office/word/2018/wordml" xmlns:w16sdtdh="http://schemas.microsoft.com/office/word/2020/wordml/sdtdatahash" xmlns:w16se="http://schemas.microsoft.com/office/word/2015/wordml/symex" xmlns:wpg="http://schemas.microsoft.com/office/word/2010/wordprocessingGroup" xmlns:wpi="http://schemas.microsoft.com/office/word/2010/wordprocessingInk" xmlns:wne="http://schemas.microsoft.com/office/word/2006/wordml" xmlns:wps="http://schemas.microsoft.com/office/word/2010/wordprocessingShape" mc:Ignorable="w14 w15 w16se w16cid w16 w16cex w16sdtdh wp14">
   <w:p>
     <w:pPr>
       <w:pStyle w:val="Footer"/>
@@ -691,7 +610,7 @@
 </file>
 
 <file path=word/footnotes.xml><?xml version="1.0" encoding="utf-8"?>
-<w:footnotes xmlns:wpc="http://schemas.microsoft.com/office/word/2010/wordprocessingCanvas" xmlns:cx="http://schemas.microsoft.com/office/drawing/2014/chartex" xmlns:cx1="http://schemas.microsoft.com/office/drawing/2015/9/8/chartex" xmlns:cx2="http://schemas.microsoft.com/office/drawing/2015/10/21/chartex" xmlns:cx3="http://schemas.microsoft.com/office/drawing/2016/5/9/chartex" xmlns:cx4="http://schemas.microsoft.com/office/drawing/2016/5/10/chartex" xmlns:cx5="http://schemas.microsoft.com/office/drawing/2016/5/11/chartex" xmlns:cx6="http://schemas.microsoft.com/office/drawing/2016/5/12/chartex" xmlns:cx7="http://schemas.microsoft.com/office/drawing/2016/5/13/chartex" xmlns:cx8="http://schemas.microsoft.com/office/drawing/2016/5/14/chartex" xmlns:mc="http://schemas.openxmlformats.org/markup-compatibility/2006" xmlns:aink="http://schemas.microsoft.com/office/drawing/2016/ink" xmlns:am3d="http://schemas.microsoft.com/office/drawing/2017/model3d" xmlns:o="urn:schemas-microsoft-com:office:office" xmlns:r="http://schemas.openxmlformats.org/officeDocument/2006/relationships" xmlns:m="http://schemas.openxmlformats.org/officeDocument/2006/math" xmlns:v="urn:schemas-microsoft-com:vml" xmlns:wp14="http://schemas.microsoft.com/office/word/2010/wordprocessingDrawing" xmlns:wp="http://schemas.openxmlformats.org/drawingml/2006/wordprocessingDrawing" xmlns:w10="urn:schemas-microsoft-com:office:word" xmlns:w="http://schemas.openxmlformats.org/wordprocessingml/2006/main" xmlns:w14="http://schemas.microsoft.com/office/word/2010/wordml" xmlns:w15="http://schemas.microsoft.com/office/word/2012/wordml" xmlns:w16cex="http://schemas.microsoft.com/office/word/2018/wordml/cex" xmlns:w16cid="http://schemas.microsoft.com/office/word/2016/wordml/cid" xmlns:w16="http://schemas.microsoft.com/office/word/2018/wordml" xmlns:w16sdtdh="http://schemas.microsoft.com/office/word/2020/wordml/sdtdatahash" xmlns:w16se="http://schemas.microsoft.com/office/word/2015/wordml/symex" xmlns:wpg="http://schemas.microsoft.com/office/word/2010/wordprocessingGroup" xmlns:wpi="http://schemas.microsoft.com/office/word/2010/wordprocessingInk" xmlns:wne="http://schemas.microsoft.com/office/word/2006/wordml" xmlns:wps="http://schemas.microsoft.com/office/word/2010/wordprocessingShape" mc:Ignorable="w14 w15 w16se w16cid w16 w16cex w16sdtdh wp14">
+<w:footnotes xmlns:wpc="http://schemas.microsoft.com/office/word/2010/wordprocessingCanvas" xmlns:cx="http://schemas.microsoft.com/office/drawing/2014/chartex" xmlns:cx1="http://schemas.microsoft.com/office/drawing/2015/9/8/chartex" xmlns:cx2="http://schemas.microsoft.com/office/drawing/2015/10/21/chartex" xmlns:cx3="http://schemas.microsoft.com/office/drawing/2016/5/9/chartex" xmlns:cx4="http://schemas.microsoft.com/office/drawing/2016/5/10/chartex" xmlns:cx5="http://schemas.microsoft.com/office/drawing/2016/5/11/chartex" xmlns:cx6="http://schemas.microsoft.com/office/drawing/2016/5/12/chartex" xmlns:cx7="http://schemas.microsoft.com/office/drawing/2016/5/13/chartex" xmlns:cx8="http://schemas.microsoft.com/office/drawing/2016/5/14/chartex" xmlns:mc="http://schemas.openxmlformats.org/markup-compatibility/2006" xmlns:aink="http://schemas.microsoft.com/office/drawing/2016/ink" xmlns:am3d="http://schemas.microsoft.com/office/drawing/2017/model3d" xmlns:o="urn:schemas-microsoft-com:office:office" xmlns:oel="http://schemas.microsoft.com/office/2019/extlst" xmlns:r="http://schemas.openxmlformats.org/officeDocument/2006/relationships" xmlns:m="http://schemas.openxmlformats.org/officeDocument/2006/math" xmlns:v="urn:schemas-microsoft-com:vml" xmlns:wp14="http://schemas.microsoft.com/office/word/2010/wordprocessingDrawing" xmlns:wp="http://schemas.openxmlformats.org/drawingml/2006/wordprocessingDrawing" xmlns:w10="urn:schemas-microsoft-com:office:word" xmlns:w="http://schemas.openxmlformats.org/wordprocessingml/2006/main" xmlns:w14="http://schemas.microsoft.com/office/word/2010/wordml" xmlns:w15="http://schemas.microsoft.com/office/word/2012/wordml" xmlns:w16cex="http://schemas.microsoft.com/office/word/2018/wordml/cex" xmlns:w16cid="http://schemas.microsoft.com/office/word/2016/wordml/cid" xmlns:w16="http://schemas.microsoft.com/office/word/2018/wordml" xmlns:w16sdtdh="http://schemas.microsoft.com/office/word/2020/wordml/sdtdatahash" xmlns:w16se="http://schemas.microsoft.com/office/word/2015/wordml/symex" xmlns:wpg="http://schemas.microsoft.com/office/word/2010/wordprocessingGroup" xmlns:wpi="http://schemas.microsoft.com/office/word/2010/wordprocessingInk" xmlns:wne="http://schemas.microsoft.com/office/word/2006/wordml" xmlns:wps="http://schemas.microsoft.com/office/word/2010/wordprocessingShape" mc:Ignorable="w14 w15 w16se w16cid w16 w16cex w16sdtdh wp14">
   <w:footnote w:type="separator" w:id="-1">
     <w:p>
       <w:pPr>
@@ -716,7 +635,7 @@
 </file>
 
 <file path=word/header1.xml><?xml version="1.0" encoding="utf-8"?>
-<w:hdr xmlns:wpc="http://schemas.microsoft.com/office/word/2010/wordprocessingCanvas" xmlns:cx="http://schemas.microsoft.com/office/drawing/2014/chartex" xmlns:cx1="http://schemas.microsoft.com/office/drawing/2015/9/8/chartex" xmlns:cx2="http://schemas.microsoft.com/office/drawing/2015/10/21/chartex" xmlns:cx3="http://schemas.microsoft.com/office/drawing/2016/5/9/chartex" xmlns:cx4="http://schemas.microsoft.com/office/drawing/2016/5/10/chartex" xmlns:cx5="http://schemas.microsoft.com/office/drawing/2016/5/11/chartex" xmlns:cx6="http://schemas.microsoft.com/office/drawing/2016/5/12/chartex" xmlns:cx7="http://schemas.microsoft.com/office/drawing/2016/5/13/chartex" xmlns:cx8="http://schemas.microsoft.com/office/drawing/2016/5/14/chartex" xmlns:mc="http://schemas.openxmlformats.org/markup-compatibility/2006" xmlns:aink="http://schemas.microsoft.com/office/drawing/2016/ink" xmlns:am3d="http://schemas.microsoft.com/office/drawing/2017/model3d" xmlns:o="urn:schemas-microsoft-com:office:office" xmlns:r="http://schemas.openxmlformats.org/officeDocument/2006/relationships" xmlns:m="http://schemas.openxmlformats.org/officeDocument/2006/math" xmlns:v="urn:schemas-microsoft-com:vml" xmlns:wp14="http://schemas.microsoft.com/office/word/2010/wordprocessingDrawing" xmlns:wp="http://schemas.openxmlformats.org/drawingml/2006/wordprocessingDrawing" xmlns:w10="urn:schemas-microsoft-com:office:word" xmlns:w="http://schemas.openxmlformats.org/wordprocessingml/2006/main" xmlns:w14="http://schemas.microsoft.com/office/word/2010/wordml" xmlns:w15="http://schemas.microsoft.com/office/word/2012/wordml" xmlns:w16cex="http://schemas.microsoft.com/office/word/2018/wordml/cex" xmlns:w16cid="http://schemas.microsoft.com/office/word/2016/wordml/cid" xmlns:w16="http://schemas.microsoft.com/office/word/2018/wordml" xmlns:w16sdtdh="http://schemas.microsoft.com/office/word/2020/wordml/sdtdatahash" xmlns:w16se="http://schemas.microsoft.com/office/word/2015/wordml/symex" xmlns:wpg="http://schemas.microsoft.com/office/word/2010/wordprocessingGroup" xmlns:wpi="http://schemas.microsoft.com/office/word/2010/wordprocessingInk" xmlns:wne="http://schemas.microsoft.com/office/word/2006/wordml" xmlns:wps="http://schemas.microsoft.com/office/word/2010/wordprocessingShape" mc:Ignorable="w14 w15 w16se w16cid w16 w16cex w16sdtdh wp14">
+<w:hdr xmlns:wpc="http://schemas.microsoft.com/office/word/2010/wordprocessingCanvas" xmlns:cx="http://schemas.microsoft.com/office/drawing/2014/chartex" xmlns:cx1="http://schemas.microsoft.com/office/drawing/2015/9/8/chartex" xmlns:cx2="http://schemas.microsoft.com/office/drawing/2015/10/21/chartex" xmlns:cx3="http://schemas.microsoft.com/office/drawing/2016/5/9/chartex" xmlns:cx4="http://schemas.microsoft.com/office/drawing/2016/5/10/chartex" xmlns:cx5="http://schemas.microsoft.com/office/drawing/2016/5/11/chartex" xmlns:cx6="http://schemas.microsoft.com/office/drawing/2016/5/12/chartex" xmlns:cx7="http://schemas.microsoft.com/office/drawing/2016/5/13/chartex" xmlns:cx8="http://schemas.microsoft.com/office/drawing/2016/5/14/chartex" xmlns:mc="http://schemas.openxmlformats.org/markup-compatibility/2006" xmlns:aink="http://schemas.microsoft.com/office/drawing/2016/ink" xmlns:am3d="http://schemas.microsoft.com/office/drawing/2017/model3d" xmlns:o="urn:schemas-microsoft-com:office:office" xmlns:oel="http://schemas.microsoft.com/office/2019/extlst" xmlns:r="http://schemas.openxmlformats.org/officeDocument/2006/relationships" xmlns:m="http://schemas.openxmlformats.org/officeDocument/2006/math" xmlns:v="urn:schemas-microsoft-com:vml" xmlns:wp14="http://schemas.microsoft.com/office/word/2010/wordprocessingDrawing" xmlns:wp="http://schemas.openxmlformats.org/drawingml/2006/wordprocessingDrawing" xmlns:w10="urn:schemas-microsoft-com:office:word" xmlns:w="http://schemas.openxmlformats.org/wordprocessingml/2006/main" xmlns:w14="http://schemas.microsoft.com/office/word/2010/wordml" xmlns:w15="http://schemas.microsoft.com/office/word/2012/wordml" xmlns:w16cex="http://schemas.microsoft.com/office/word/2018/wordml/cex" xmlns:w16cid="http://schemas.microsoft.com/office/word/2016/wordml/cid" xmlns:w16="http://schemas.microsoft.com/office/word/2018/wordml" xmlns:w16sdtdh="http://schemas.microsoft.com/office/word/2020/wordml/sdtdatahash" xmlns:w16se="http://schemas.microsoft.com/office/word/2015/wordml/symex" xmlns:wpg="http://schemas.microsoft.com/office/word/2010/wordprocessingGroup" xmlns:wpi="http://schemas.microsoft.com/office/word/2010/wordprocessingInk" xmlns:wne="http://schemas.microsoft.com/office/word/2006/wordml" xmlns:wps="http://schemas.microsoft.com/office/word/2010/wordprocessingShape" mc:Ignorable="w14 w15 w16se w16cid w16 w16cex w16sdtdh wp14">
   <w:p>
     <w:pPr>
       <w:pStyle w:val="Header"/>
@@ -726,7 +645,7 @@
 </file>
 
 <file path=word/header2.xml><?xml version="1.0" encoding="utf-8"?>
-<w:hdr xmlns:wpc="http://schemas.microsoft.com/office/word/2010/wordprocessingCanvas" xmlns:cx="http://schemas.microsoft.com/office/drawing/2014/chartex" xmlns:cx1="http://schemas.microsoft.com/office/drawing/2015/9/8/chartex" xmlns:cx2="http://schemas.microsoft.com/office/drawing/2015/10/21/chartex" xmlns:cx3="http://schemas.microsoft.com/office/drawing/2016/5/9/chartex" xmlns:cx4="http://schemas.microsoft.com/office/drawing/2016/5/10/chartex" xmlns:cx5="http://schemas.microsoft.com/office/drawing/2016/5/11/chartex" xmlns:cx6="http://schemas.microsoft.com/office/drawing/2016/5/12/chartex" xmlns:cx7="http://schemas.microsoft.com/office/drawing/2016/5/13/chartex" xmlns:cx8="http://schemas.microsoft.com/office/drawing/2016/5/14/chartex" xmlns:mc="http://schemas.openxmlformats.org/markup-compatibility/2006" xmlns:aink="http://schemas.microsoft.com/office/drawing/2016/ink" xmlns:am3d="http://schemas.microsoft.com/office/drawing/2017/model3d" xmlns:o="urn:schemas-microsoft-com:office:office" xmlns:r="http://schemas.openxmlformats.org/officeDocument/2006/relationships" xmlns:m="http://schemas.openxmlformats.org/officeDocument/2006/math" xmlns:v="urn:schemas-microsoft-com:vml" xmlns:wp14="http://schemas.microsoft.com/office/word/2010/wordprocessingDrawing" xmlns:wp="http://schemas.openxmlformats.org/drawingml/2006/wordprocessingDrawing" xmlns:w10="urn:schemas-microsoft-com:office:word" xmlns:w="http://schemas.openxmlformats.org/wordprocessingml/2006/main" xmlns:w14="http://schemas.microsoft.com/office/word/2010/wordml" xmlns:w15="http://schemas.microsoft.com/office/word/2012/wordml" xmlns:w16cex="http://schemas.microsoft.com/office/word/2018/wordml/cex" xmlns:w16cid="http://schemas.microsoft.com/office/word/2016/wordml/cid" xmlns:w16="http://schemas.microsoft.com/office/word/2018/wordml" xmlns:w16sdtdh="http://schemas.microsoft.com/office/word/2020/wordml/sdtdatahash" xmlns:w16se="http://schemas.microsoft.com/office/word/2015/wordml/symex" xmlns:wpg="http://schemas.microsoft.com/office/word/2010/wordprocessingGroup" xmlns:wpi="http://schemas.microsoft.com/office/word/2010/wordprocessingInk" xmlns:wne="http://schemas.microsoft.com/office/word/2006/wordml" xmlns:wps="http://schemas.microsoft.com/office/word/2010/wordprocessingShape" mc:Ignorable="w14 w15 w16se w16cid w16 w16cex w16sdtdh wp14">
+<w:hdr xmlns:wpc="http://schemas.microsoft.com/office/word/2010/wordprocessingCanvas" xmlns:cx="http://schemas.microsoft.com/office/drawing/2014/chartex" xmlns:cx1="http://schemas.microsoft.com/office/drawing/2015/9/8/chartex" xmlns:cx2="http://schemas.microsoft.com/office/drawing/2015/10/21/chartex" xmlns:cx3="http://schemas.microsoft.com/office/drawing/2016/5/9/chartex" xmlns:cx4="http://schemas.microsoft.com/office/drawing/2016/5/10/chartex" xmlns:cx5="http://schemas.microsoft.com/office/drawing/2016/5/11/chartex" xmlns:cx6="http://schemas.microsoft.com/office/drawing/2016/5/12/chartex" xmlns:cx7="http://schemas.microsoft.com/office/drawing/2016/5/13/chartex" xmlns:cx8="http://schemas.microsoft.com/office/drawing/2016/5/14/chartex" xmlns:mc="http://schemas.openxmlformats.org/markup-compatibility/2006" xmlns:aink="http://schemas.microsoft.com/office/drawing/2016/ink" xmlns:am3d="http://schemas.microsoft.com/office/drawing/2017/model3d" xmlns:o="urn:schemas-microsoft-com:office:office" xmlns:oel="http://schemas.microsoft.com/office/2019/extlst" xmlns:r="http://schemas.openxmlformats.org/officeDocument/2006/relationships" xmlns:m="http://schemas.openxmlformats.org/officeDocument/2006/math" xmlns:v="urn:schemas-microsoft-com:vml" xmlns:wp14="http://schemas.microsoft.com/office/word/2010/wordprocessingDrawing" xmlns:wp="http://schemas.openxmlformats.org/drawingml/2006/wordprocessingDrawing" xmlns:w10="urn:schemas-microsoft-com:office:word" xmlns:w="http://schemas.openxmlformats.org/wordprocessingml/2006/main" xmlns:w14="http://schemas.microsoft.com/office/word/2010/wordml" xmlns:w15="http://schemas.microsoft.com/office/word/2012/wordml" xmlns:w16cex="http://schemas.microsoft.com/office/word/2018/wordml/cex" xmlns:w16cid="http://schemas.microsoft.com/office/word/2016/wordml/cid" xmlns:w16="http://schemas.microsoft.com/office/word/2018/wordml" xmlns:w16sdtdh="http://schemas.microsoft.com/office/word/2020/wordml/sdtdatahash" xmlns:w16se="http://schemas.microsoft.com/office/word/2015/wordml/symex" xmlns:wpg="http://schemas.microsoft.com/office/word/2010/wordprocessingGroup" xmlns:wpi="http://schemas.microsoft.com/office/word/2010/wordprocessingInk" xmlns:wne="http://schemas.microsoft.com/office/word/2006/wordml" xmlns:wps="http://schemas.microsoft.com/office/word/2010/wordprocessingShape" mc:Ignorable="w14 w15 w16se w16cid w16 w16cex w16sdtdh wp14">
   <w:p>
     <w:pPr>
       <w:pStyle w:val="Header"/>
@@ -736,7 +655,7 @@
 </file>
 
 <file path=word/header3.xml><?xml version="1.0" encoding="utf-8"?>
-<w:hdr xmlns:wpc="http://schemas.microsoft.com/office/word/2010/wordprocessingCanvas" xmlns:cx="http://schemas.microsoft.com/office/drawing/2014/chartex" xmlns:cx1="http://schemas.microsoft.com/office/drawing/2015/9/8/chartex" xmlns:cx2="http://schemas.microsoft.com/office/drawing/2015/10/21/chartex" xmlns:cx3="http://schemas.microsoft.com/office/drawing/2016/5/9/chartex" xmlns:cx4="http://schemas.microsoft.com/office/drawing/2016/5/10/chartex" xmlns:cx5="http://schemas.microsoft.com/office/drawing/2016/5/11/chartex" xmlns:cx6="http://schemas.microsoft.com/office/drawing/2016/5/12/chartex" xmlns:cx7="http://schemas.microsoft.com/office/drawing/2016/5/13/chartex" xmlns:cx8="http://schemas.microsoft.com/office/drawing/2016/5/14/chartex" xmlns:mc="http://schemas.openxmlformats.org/markup-compatibility/2006" xmlns:aink="http://schemas.microsoft.com/office/drawing/2016/ink" xmlns:am3d="http://schemas.microsoft.com/office/drawing/2017/model3d" xmlns:o="urn:schemas-microsoft-com:office:office" xmlns:r="http://schemas.openxmlformats.org/officeDocument/2006/relationships" xmlns:m="http://schemas.openxmlformats.org/officeDocument/2006/math" xmlns:v="urn:schemas-microsoft-com:vml" xmlns:wp14="http://schemas.microsoft.com/office/word/2010/wordprocessingDrawing" xmlns:wp="http://schemas.openxmlformats.org/drawingml/2006/wordprocessingDrawing" xmlns:w10="urn:schemas-microsoft-com:office:word" xmlns:w="http://schemas.openxmlformats.org/wordprocessingml/2006/main" xmlns:w14="http://schemas.microsoft.com/office/word/2010/wordml" xmlns:w15="http://schemas.microsoft.com/office/word/2012/wordml" xmlns:w16cex="http://schemas.microsoft.com/office/word/2018/wordml/cex" xmlns:w16cid="http://schemas.microsoft.com/office/word/2016/wordml/cid" xmlns:w16="http://schemas.microsoft.com/office/word/2018/wordml" xmlns:w16sdtdh="http://schemas.microsoft.com/office/word/2020/wordml/sdtdatahash" xmlns:w16se="http://schemas.microsoft.com/office/word/2015/wordml/symex" xmlns:wpg="http://schemas.microsoft.com/office/word/2010/wordprocessingGroup" xmlns:wpi="http://schemas.microsoft.com/office/word/2010/wordprocessingInk" xmlns:wne="http://schemas.microsoft.com/office/word/2006/wordml" xmlns:wps="http://schemas.microsoft.com/office/word/2010/wordprocessingShape" mc:Ignorable="w14 w15 w16se w16cid w16 w16cex w16sdtdh wp14">
+<w:hdr xmlns:wpc="http://schemas.microsoft.com/office/word/2010/wordprocessingCanvas" xmlns:cx="http://schemas.microsoft.com/office/drawing/2014/chartex" xmlns:cx1="http://schemas.microsoft.com/office/drawing/2015/9/8/chartex" xmlns:cx2="http://schemas.microsoft.com/office/drawing/2015/10/21/chartex" xmlns:cx3="http://schemas.microsoft.com/office/drawing/2016/5/9/chartex" xmlns:cx4="http://schemas.microsoft.com/office/drawing/2016/5/10/chartex" xmlns:cx5="http://schemas.microsoft.com/office/drawing/2016/5/11/chartex" xmlns:cx6="http://schemas.microsoft.com/office/drawing/2016/5/12/chartex" xmlns:cx7="http://schemas.microsoft.com/office/drawing/2016/5/13/chartex" xmlns:cx8="http://schemas.microsoft.com/office/drawing/2016/5/14/chartex" xmlns:mc="http://schemas.openxmlformats.org/markup-compatibility/2006" xmlns:aink="http://schemas.microsoft.com/office/drawing/2016/ink" xmlns:am3d="http://schemas.microsoft.com/office/drawing/2017/model3d" xmlns:o="urn:schemas-microsoft-com:office:office" xmlns:oel="http://schemas.microsoft.com/office/2019/extlst" xmlns:r="http://schemas.openxmlformats.org/officeDocument/2006/relationships" xmlns:m="http://schemas.openxmlformats.org/officeDocument/2006/math" xmlns:v="urn:schemas-microsoft-com:vml" xmlns:wp14="http://schemas.microsoft.com/office/word/2010/wordprocessingDrawing" xmlns:wp="http://schemas.openxmlformats.org/drawingml/2006/wordprocessingDrawing" xmlns:w10="urn:schemas-microsoft-com:office:word" xmlns:w="http://schemas.openxmlformats.org/wordprocessingml/2006/main" xmlns:w14="http://schemas.microsoft.com/office/word/2010/wordml" xmlns:w15="http://schemas.microsoft.com/office/word/2012/wordml" xmlns:w16cex="http://schemas.microsoft.com/office/word/2018/wordml/cex" xmlns:w16cid="http://schemas.microsoft.com/office/word/2016/wordml/cid" xmlns:w16="http://schemas.microsoft.com/office/word/2018/wordml" xmlns:w16sdtdh="http://schemas.microsoft.com/office/word/2020/wordml/sdtdatahash" xmlns:w16se="http://schemas.microsoft.com/office/word/2015/wordml/symex" xmlns:wpg="http://schemas.microsoft.com/office/word/2010/wordprocessingGroup" xmlns:wpi="http://schemas.microsoft.com/office/word/2010/wordprocessingInk" xmlns:wne="http://schemas.microsoft.com/office/word/2006/wordml" xmlns:wps="http://schemas.microsoft.com/office/word/2010/wordprocessingShape" mc:Ignorable="w14 w15 w16se w16cid w16 w16cex w16sdtdh wp14">
   <w:p>
     <w:pPr>
       <w:pStyle w:val="Header"/>
@@ -746,7 +665,7 @@
 </file>
 
 <file path=word/numbering.xml><?xml version="1.0" encoding="utf-8"?>
-<w:numbering xmlns:wpc="http://schemas.microsoft.com/office/word/2010/wordprocessingCanvas" xmlns:cx="http://schemas.microsoft.com/office/drawing/2014/chartex" xmlns:cx1="http://schemas.microsoft.com/office/drawing/2015/9/8/chartex" xmlns:cx2="http://schemas.microsoft.com/office/drawing/2015/10/21/chartex" xmlns:cx3="http://schemas.microsoft.com/office/drawing/2016/5/9/chartex" xmlns:cx4="http://schemas.microsoft.com/office/drawing/2016/5/10/chartex" xmlns:cx5="http://schemas.microsoft.com/office/drawing/2016/5/11/chartex" xmlns:cx6="http://schemas.microsoft.com/office/drawing/2016/5/12/chartex" xmlns:cx7="http://schemas.microsoft.com/office/drawing/2016/5/13/chartex" xmlns:cx8="http://schemas.microsoft.com/office/drawing/2016/5/14/chartex" xmlns:mc="http://schemas.openxmlformats.org/markup-compatibility/2006" xmlns:aink="http://schemas.microsoft.com/office/drawing/2016/ink" xmlns:am3d="http://schemas.microsoft.com/office/drawing/2017/model3d" xmlns:o="urn:schemas-microsoft-com:office:office" xmlns:r="http://schemas.openxmlformats.org/officeDocument/2006/relationships" xmlns:m="http://schemas.openxmlformats.org/officeDocument/2006/math" xmlns:v="urn:schemas-microsoft-com:vml" xmlns:wp14="http://schemas.microsoft.com/office/word/2010/wordprocessingDrawing" xmlns:wp="http://schemas.openxmlformats.org/drawingml/2006/wordprocessingDrawing" xmlns:w10="urn:schemas-microsoft-com:office:word" xmlns:w="http://schemas.openxmlformats.org/wordprocessingml/2006/main" xmlns:w14="http://schemas.microsoft.com/office/word/2010/wordml" xmlns:w15="http://schemas.microsoft.com/office/word/2012/wordml" xmlns:w16cex="http://schemas.microsoft.com/office/word/2018/wordml/cex" xmlns:w16cid="http://schemas.microsoft.com/office/word/2016/wordml/cid" xmlns:w16="http://schemas.microsoft.com/office/word/2018/wordml" xmlns:w16sdtdh="http://schemas.microsoft.com/office/word/2020/wordml/sdtdatahash" xmlns:w16se="http://schemas.microsoft.com/office/word/2015/wordml/symex" xmlns:wpg="http://schemas.microsoft.com/office/word/2010/wordprocessingGroup" xmlns:wpi="http://schemas.microsoft.com/office/word/2010/wordprocessingInk" xmlns:wne="http://schemas.microsoft.com/office/word/2006/wordml" xmlns:wps="http://schemas.microsoft.com/office/word/2010/wordprocessingShape" mc:Ignorable="w14 w15 w16se w16cid w16 w16cex w16sdtdh wp14">
+<w:numbering xmlns:wpc="http://schemas.microsoft.com/office/word/2010/wordprocessingCanvas" xmlns:cx="http://schemas.microsoft.com/office/drawing/2014/chartex" xmlns:cx1="http://schemas.microsoft.com/office/drawing/2015/9/8/chartex" xmlns:cx2="http://schemas.microsoft.com/office/drawing/2015/10/21/chartex" xmlns:cx3="http://schemas.microsoft.com/office/drawing/2016/5/9/chartex" xmlns:cx4="http://schemas.microsoft.com/office/drawing/2016/5/10/chartex" xmlns:cx5="http://schemas.microsoft.com/office/drawing/2016/5/11/chartex" xmlns:cx6="http://schemas.microsoft.com/office/drawing/2016/5/12/chartex" xmlns:cx7="http://schemas.microsoft.com/office/drawing/2016/5/13/chartex" xmlns:cx8="http://schemas.microsoft.com/office/drawing/2016/5/14/chartex" xmlns:mc="http://schemas.openxmlformats.org/markup-compatibility/2006" xmlns:aink="http://schemas.microsoft.com/office/drawing/2016/ink" xmlns:am3d="http://schemas.microsoft.com/office/drawing/2017/model3d" xmlns:o="urn:schemas-microsoft-com:office:office" xmlns:oel="http://schemas.microsoft.com/office/2019/extlst" xmlns:r="http://schemas.openxmlformats.org/officeDocument/2006/relationships" xmlns:m="http://schemas.openxmlformats.org/officeDocument/2006/math" xmlns:v="urn:schemas-microsoft-com:vml" xmlns:wp14="http://schemas.microsoft.com/office/word/2010/wordprocessingDrawing" xmlns:wp="http://schemas.openxmlformats.org/drawingml/2006/wordprocessingDrawing" xmlns:w10="urn:schemas-microsoft-com:office:word" xmlns:w="http://schemas.openxmlformats.org/wordprocessingml/2006/main" xmlns:w14="http://schemas.microsoft.com/office/word/2010/wordml" xmlns:w15="http://schemas.microsoft.com/office/word/2012/wordml" xmlns:w16cex="http://schemas.microsoft.com/office/word/2018/wordml/cex" xmlns:w16cid="http://schemas.microsoft.com/office/word/2016/wordml/cid" xmlns:w16="http://schemas.microsoft.com/office/word/2018/wordml" xmlns:w16sdtdh="http://schemas.microsoft.com/office/word/2020/wordml/sdtdatahash" xmlns:w16se="http://schemas.microsoft.com/office/word/2015/wordml/symex" xmlns:wpg="http://schemas.microsoft.com/office/word/2010/wordprocessingGroup" xmlns:wpi="http://schemas.microsoft.com/office/word/2010/wordprocessingInk" xmlns:wne="http://schemas.microsoft.com/office/word/2006/wordml" xmlns:wps="http://schemas.microsoft.com/office/word/2010/wordprocessingShape" mc:Ignorable="w14 w15 w16se w16cid w16 w16cex w16sdtdh wp14">
   <w:abstractNum w:abstractNumId="0" w15:restartNumberingAfterBreak="0">
     <w:nsid w:val="6E9A65AB"/>
     <w:multiLevelType w:val="multilevel"/>
@@ -851,7 +770,7 @@
       </w:rPr>
     </w:lvl>
   </w:abstractNum>
-  <w:num w:numId="1">
+  <w:num w:numId="1" w16cid:durableId="1516504831">
     <w:abstractNumId w:val="0"/>
   </w:num>
 </w:numbering>

</xml_diff>